<commit_message>
Fixed some things in the turing_machine.py
</commit_message>
<xml_diff>
--- a/documentation.docx
+++ b/documentation.docx
@@ -6,28 +6,94 @@
       <w:pPr>
         <w:jc w:val="center"/>
         <w:rPr>
+          <w:sz w:val="96"/>
+          <w:szCs w:val="96"/>
+        </w:rPr>
+      </w:pPr>
+      <w:r>
+        <w:rPr>
+          <w:sz w:val="96"/>
+          <w:szCs w:val="96"/>
+        </w:rPr>
+        <w:t>Maszyna Turinga</w:t>
+      </w:r>
+    </w:p>
+    <w:p>
+      <w:pPr>
+        <w:jc w:val="center"/>
+        <w:rPr>
+          <w:sz w:val="48"/>
+          <w:szCs w:val="48"/>
+        </w:rPr>
+      </w:pPr>
+      <w:r>
+        <w:rPr>
+          <w:sz w:val="48"/>
+          <w:szCs w:val="48"/>
+        </w:rPr>
+        <w:t>Oficjalna dokumentacja</w:t>
+      </w:r>
+    </w:p>
+    <w:p>
+      <w:pPr>
+        <w:jc w:val="center"/>
+        <w:rPr>
           <w:sz w:val="40"/>
           <w:szCs w:val="40"/>
         </w:rPr>
       </w:pPr>
       <w:r>
         <w:rPr>
+          <w:noProof/>
           <w:sz w:val="40"/>
           <w:szCs w:val="40"/>
         </w:rPr>
-        <w:t>Maszyna Turinga</w:t>
+        <w:drawing>
+          <wp:inline distT="0" distB="0" distL="0" distR="0" wp14:anchorId="0F3C1A30" wp14:editId="22F3232F">
+            <wp:extent cx="4872021" cy="3495675"/>
+            <wp:effectExtent l="0" t="0" r="5080" b="0"/>
+            <wp:docPr id="1" name="Рисунок 1"/>
+            <wp:cNvGraphicFramePr>
+              <a:graphicFrameLocks xmlns:a="http://schemas.openxmlformats.org/drawingml/2006/main" noChangeAspect="1"/>
+            </wp:cNvGraphicFramePr>
+            <a:graphic xmlns:a="http://schemas.openxmlformats.org/drawingml/2006/main">
+              <a:graphicData uri="http://schemas.openxmlformats.org/drawingml/2006/picture">
+                <pic:pic xmlns:pic="http://schemas.openxmlformats.org/drawingml/2006/picture">
+                  <pic:nvPicPr>
+                    <pic:cNvPr id="1" name="96db1e1a124416eecb402dd00020b346.jpg"/>
+                    <pic:cNvPicPr/>
+                  </pic:nvPicPr>
+                  <pic:blipFill>
+                    <a:blip r:embed="rId6">
+                      <a:extLst>
+                        <a:ext uri="{28A0092B-C50C-407E-A947-70E740481C1C}">
+                          <a14:useLocalDpi xmlns:a14="http://schemas.microsoft.com/office/drawing/2010/main" val="0"/>
+                        </a:ext>
+                      </a:extLst>
+                    </a:blip>
+                    <a:stretch>
+                      <a:fillRect/>
+                    </a:stretch>
+                  </pic:blipFill>
+                  <pic:spPr>
+                    <a:xfrm>
+                      <a:off x="0" y="0"/>
+                      <a:ext cx="4909195" cy="3522348"/>
+                    </a:xfrm>
+                    <a:prstGeom prst="rect">
+                      <a:avLst/>
+                    </a:prstGeom>
+                  </pic:spPr>
+                </pic:pic>
+              </a:graphicData>
+            </a:graphic>
+          </wp:inline>
+        </w:drawing>
       </w:r>
     </w:p>
     <w:p>
       <w:pPr>
-        <w:rPr>
-          <w:sz w:val="40"/>
-          <w:szCs w:val="40"/>
-        </w:rPr>
-      </w:pPr>
-    </w:p>
-    <w:p>
-      <w:pPr>
+        <w:jc w:val="center"/>
         <w:rPr>
           <w:sz w:val="32"/>
           <w:szCs w:val="32"/>
@@ -38,43 +104,328 @@
           <w:sz w:val="32"/>
           <w:szCs w:val="32"/>
         </w:rPr>
-        <w:t xml:space="preserve">Projekt polega na stworzeniu programu w języku </w:t>
+        <w:t>Projektujący: Konstantin Panov</w:t>
       </w:r>
-      <w:proofErr w:type="spellStart"/>
-      <w:r>
+    </w:p>
+    <w:p>
+      <w:pPr>
+        <w:jc w:val="center"/>
         <w:rPr>
           <w:sz w:val="32"/>
           <w:szCs w:val="32"/>
         </w:rPr>
-        <w:t>Python</w:t>
-      </w:r>
-      <w:proofErr w:type="spellEnd"/>
-      <w:r>
+      </w:pPr>
+    </w:p>
+    <w:p>
+      <w:pPr>
+        <w:jc w:val="center"/>
         <w:rPr>
           <w:sz w:val="32"/>
           <w:szCs w:val="32"/>
         </w:rPr>
-        <w:t>, który realizuje funkcjonalność maszyny Turinga.</w:t>
-      </w:r>
-    </w:p>
-    <w:p>
-      <w:pPr>
+      </w:pPr>
+    </w:p>
+    <w:p>
+      <w:pPr>
+        <w:jc w:val="center"/>
         <w:rPr>
           <w:sz w:val="32"/>
           <w:szCs w:val="32"/>
         </w:rPr>
       </w:pPr>
+    </w:p>
+    <w:p>
+      <w:pPr>
+        <w:jc w:val="center"/>
+        <w:rPr>
+          <w:sz w:val="32"/>
+          <w:szCs w:val="32"/>
+        </w:rPr>
+      </w:pPr>
+    </w:p>
+    <w:p>
+      <w:pPr>
+        <w:jc w:val="center"/>
+        <w:rPr>
+          <w:sz w:val="32"/>
+          <w:szCs w:val="32"/>
+        </w:rPr>
+      </w:pPr>
+    </w:p>
+    <w:p>
+      <w:pPr>
+        <w:jc w:val="center"/>
+        <w:rPr>
+          <w:sz w:val="32"/>
+          <w:szCs w:val="32"/>
+        </w:rPr>
+      </w:pPr>
+    </w:p>
+    <w:p>
+      <w:pPr>
+        <w:jc w:val="center"/>
+        <w:rPr>
+          <w:sz w:val="32"/>
+          <w:szCs w:val="32"/>
+        </w:rPr>
+      </w:pPr>
+    </w:p>
+    <w:p>
+      <w:pPr>
+        <w:jc w:val="center"/>
+        <w:rPr>
+          <w:sz w:val="32"/>
+          <w:szCs w:val="32"/>
+        </w:rPr>
+      </w:pPr>
+    </w:p>
+    <w:p>
+      <w:pPr>
+        <w:jc w:val="center"/>
+        <w:rPr>
+          <w:sz w:val="32"/>
+          <w:szCs w:val="32"/>
+        </w:rPr>
+      </w:pPr>
+    </w:p>
+    <w:p>
+      <w:pPr>
+        <w:jc w:val="center"/>
+        <w:rPr>
+          <w:sz w:val="32"/>
+          <w:szCs w:val="32"/>
+        </w:rPr>
+      </w:pPr>
       <w:bookmarkStart w:id="0" w:name="_GoBack"/>
       <w:bookmarkEnd w:id="0"/>
     </w:p>
     <w:sectPr>
+      <w:headerReference w:type="default" r:id="rId7"/>
       <w:pgSz w:w="11906" w:h="16838"/>
       <w:pgMar w:top="1417" w:right="1417" w:bottom="1417" w:left="1417" w:header="708" w:footer="708" w:gutter="0"/>
+      <w:pgNumType w:chapStyle="1"/>
       <w:cols w:space="708"/>
       <w:docGrid w:linePitch="360"/>
     </w:sectPr>
   </w:body>
 </w:document>
+</file>
+
+<file path=word/endnotes.xml><?xml version="1.0" encoding="utf-8"?>
+<w:endnotes xmlns:wpc="http://schemas.microsoft.com/office/word/2010/wordprocessingCanvas" xmlns:cx="http://schemas.microsoft.com/office/drawing/2014/chartex" xmlns:cx1="http://schemas.microsoft.com/office/drawing/2015/9/8/chartex" xmlns:cx2="http://schemas.microsoft.com/office/drawing/2015/10/21/chartex" xmlns:cx3="http://schemas.microsoft.com/office/drawing/2016/5/9/chartex" xmlns:cx4="http://schemas.microsoft.com/office/drawing/2016/5/10/chartex" xmlns:cx5="http://schemas.microsoft.com/office/drawing/2016/5/11/chartex" xmlns:cx6="http://schemas.microsoft.com/office/drawing/2016/5/12/chartex" xmlns:cx7="http://schemas.microsoft.com/office/drawing/2016/5/13/chartex" xmlns:cx8="http://schemas.microsoft.com/office/drawing/2016/5/14/chartex" xmlns:mc="http://schemas.openxmlformats.org/markup-compatibility/2006" xmlns:aink="http://schemas.microsoft.com/office/drawing/2016/ink" xmlns:am3d="http://schemas.microsoft.com/office/drawing/2017/model3d" xmlns:o="urn:schemas-microsoft-com:office:office" xmlns:r="http://schemas.openxmlformats.org/officeDocument/2006/relationships" xmlns:m="http://schemas.openxmlformats.org/officeDocument/2006/math" xmlns:v="urn:schemas-microsoft-com:vml" xmlns:wp14="http://schemas.microsoft.com/office/word/2010/wordprocessingDrawing" xmlns:wp="http://schemas.openxmlformats.org/drawingml/2006/wordprocessingDrawing" xmlns:w10="urn:schemas-microsoft-com:office:word" xmlns:w="http://schemas.openxmlformats.org/wordprocessingml/2006/main" xmlns:w14="http://schemas.microsoft.com/office/word/2010/wordml" xmlns:w15="http://schemas.microsoft.com/office/word/2012/wordml" xmlns:w16cid="http://schemas.microsoft.com/office/word/2016/wordml/cid" xmlns:w16se="http://schemas.microsoft.com/office/word/2015/wordml/symex" xmlns:wpg="http://schemas.microsoft.com/office/word/2010/wordprocessingGroup" xmlns:wpi="http://schemas.microsoft.com/office/word/2010/wordprocessingInk" xmlns:wne="http://schemas.microsoft.com/office/word/2006/wordml" xmlns:wps="http://schemas.microsoft.com/office/word/2010/wordprocessingShape" mc:Ignorable="w14 w15 w16se w16cid wp14">
+  <w:endnote w:type="separator" w:id="-1">
+    <w:p>
+      <w:pPr>
+        <w:spacing w:after="0" w:line="240" w:lineRule="auto"/>
+      </w:pPr>
+      <w:r>
+        <w:separator/>
+      </w:r>
+    </w:p>
+  </w:endnote>
+  <w:endnote w:type="continuationSeparator" w:id="0">
+    <w:p>
+      <w:pPr>
+        <w:spacing w:after="0" w:line="240" w:lineRule="auto"/>
+      </w:pPr>
+      <w:r>
+        <w:continuationSeparator/>
+      </w:r>
+    </w:p>
+  </w:endnote>
+</w:endnotes>
+</file>
+
+<file path=word/footnotes.xml><?xml version="1.0" encoding="utf-8"?>
+<w:footnotes xmlns:wpc="http://schemas.microsoft.com/office/word/2010/wordprocessingCanvas" xmlns:cx="http://schemas.microsoft.com/office/drawing/2014/chartex" xmlns:cx1="http://schemas.microsoft.com/office/drawing/2015/9/8/chartex" xmlns:cx2="http://schemas.microsoft.com/office/drawing/2015/10/21/chartex" xmlns:cx3="http://schemas.microsoft.com/office/drawing/2016/5/9/chartex" xmlns:cx4="http://schemas.microsoft.com/office/drawing/2016/5/10/chartex" xmlns:cx5="http://schemas.microsoft.com/office/drawing/2016/5/11/chartex" xmlns:cx6="http://schemas.microsoft.com/office/drawing/2016/5/12/chartex" xmlns:cx7="http://schemas.microsoft.com/office/drawing/2016/5/13/chartex" xmlns:cx8="http://schemas.microsoft.com/office/drawing/2016/5/14/chartex" xmlns:mc="http://schemas.openxmlformats.org/markup-compatibility/2006" xmlns:aink="http://schemas.microsoft.com/office/drawing/2016/ink" xmlns:am3d="http://schemas.microsoft.com/office/drawing/2017/model3d" xmlns:o="urn:schemas-microsoft-com:office:office" xmlns:r="http://schemas.openxmlformats.org/officeDocument/2006/relationships" xmlns:m="http://schemas.openxmlformats.org/officeDocument/2006/math" xmlns:v="urn:schemas-microsoft-com:vml" xmlns:wp14="http://schemas.microsoft.com/office/word/2010/wordprocessingDrawing" xmlns:wp="http://schemas.openxmlformats.org/drawingml/2006/wordprocessingDrawing" xmlns:w10="urn:schemas-microsoft-com:office:word" xmlns:w="http://schemas.openxmlformats.org/wordprocessingml/2006/main" xmlns:w14="http://schemas.microsoft.com/office/word/2010/wordml" xmlns:w15="http://schemas.microsoft.com/office/word/2012/wordml" xmlns:w16cid="http://schemas.microsoft.com/office/word/2016/wordml/cid" xmlns:w16se="http://schemas.microsoft.com/office/word/2015/wordml/symex" xmlns:wpg="http://schemas.microsoft.com/office/word/2010/wordprocessingGroup" xmlns:wpi="http://schemas.microsoft.com/office/word/2010/wordprocessingInk" xmlns:wne="http://schemas.microsoft.com/office/word/2006/wordml" xmlns:wps="http://schemas.microsoft.com/office/word/2010/wordprocessingShape" mc:Ignorable="w14 w15 w16se w16cid wp14">
+  <w:footnote w:type="separator" w:id="-1">
+    <w:p>
+      <w:pPr>
+        <w:spacing w:after="0" w:line="240" w:lineRule="auto"/>
+      </w:pPr>
+      <w:r>
+        <w:separator/>
+      </w:r>
+    </w:p>
+  </w:footnote>
+  <w:footnote w:type="continuationSeparator" w:id="0">
+    <w:p>
+      <w:pPr>
+        <w:spacing w:after="0" w:line="240" w:lineRule="auto"/>
+      </w:pPr>
+      <w:r>
+        <w:continuationSeparator/>
+      </w:r>
+    </w:p>
+  </w:footnote>
+</w:footnotes>
+</file>
+
+<file path=word/header1.xml><?xml version="1.0" encoding="utf-8"?>
+<w:hdr xmlns:wpc="http://schemas.microsoft.com/office/word/2010/wordprocessingCanvas" xmlns:cx="http://schemas.microsoft.com/office/drawing/2014/chartex" xmlns:cx1="http://schemas.microsoft.com/office/drawing/2015/9/8/chartex" xmlns:cx2="http://schemas.microsoft.com/office/drawing/2015/10/21/chartex" xmlns:cx3="http://schemas.microsoft.com/office/drawing/2016/5/9/chartex" xmlns:cx4="http://schemas.microsoft.com/office/drawing/2016/5/10/chartex" xmlns:cx5="http://schemas.microsoft.com/office/drawing/2016/5/11/chartex" xmlns:cx6="http://schemas.microsoft.com/office/drawing/2016/5/12/chartex" xmlns:cx7="http://schemas.microsoft.com/office/drawing/2016/5/13/chartex" xmlns:cx8="http://schemas.microsoft.com/office/drawing/2016/5/14/chartex" xmlns:mc="http://schemas.openxmlformats.org/markup-compatibility/2006" xmlns:aink="http://schemas.microsoft.com/office/drawing/2016/ink" xmlns:am3d="http://schemas.microsoft.com/office/drawing/2017/model3d" xmlns:o="urn:schemas-microsoft-com:office:office" xmlns:r="http://schemas.openxmlformats.org/officeDocument/2006/relationships" xmlns:m="http://schemas.openxmlformats.org/officeDocument/2006/math" xmlns:v="urn:schemas-microsoft-com:vml" xmlns:wp14="http://schemas.microsoft.com/office/word/2010/wordprocessingDrawing" xmlns:wp="http://schemas.openxmlformats.org/drawingml/2006/wordprocessingDrawing" xmlns:w10="urn:schemas-microsoft-com:office:word" xmlns:w="http://schemas.openxmlformats.org/wordprocessingml/2006/main" xmlns:w14="http://schemas.microsoft.com/office/word/2010/wordml" xmlns:w15="http://schemas.microsoft.com/office/word/2012/wordml" xmlns:w16cid="http://schemas.microsoft.com/office/word/2016/wordml/cid" xmlns:w16se="http://schemas.microsoft.com/office/word/2015/wordml/symex" xmlns:wpg="http://schemas.microsoft.com/office/word/2010/wordprocessingGroup" xmlns:wpi="http://schemas.microsoft.com/office/word/2010/wordprocessingInk" xmlns:wne="http://schemas.microsoft.com/office/word/2006/wordml" xmlns:wps="http://schemas.microsoft.com/office/word/2010/wordprocessingShape" mc:Ignorable="w14 w15 w16se w16cid wp14">
+  <w:sdt>
+    <w:sdtPr>
+      <w:id w:val="982199711"/>
+      <w:docPartObj>
+        <w:docPartGallery w:val="Page Numbers (Margins)"/>
+        <w:docPartUnique/>
+      </w:docPartObj>
+    </w:sdtPr>
+    <w:sdtContent>
+      <w:p>
+        <w:pPr>
+          <w:pStyle w:val="ac"/>
+        </w:pPr>
+        <w:r>
+          <w:rPr>
+            <w:noProof/>
+          </w:rPr>
+          <mc:AlternateContent>
+            <mc:Choice Requires="wps">
+              <w:drawing>
+                <wp:anchor distT="0" distB="0" distL="114300" distR="114300" simplePos="0" relativeHeight="251659264" behindDoc="0" locked="0" layoutInCell="0" allowOverlap="1" wp14:anchorId="7401E848" wp14:editId="5D77E461">
+                  <wp:simplePos x="0" y="0"/>
+                  <wp:positionH relativeFrom="rightMargin">
+                    <wp:align>right</wp:align>
+                  </wp:positionH>
+                  <mc:AlternateContent>
+                    <mc:Choice Requires="wp14">
+                      <wp:positionV relativeFrom="margin">
+                        <wp14:pctPosVOffset>10000</wp14:pctPosVOffset>
+                      </wp:positionV>
+                    </mc:Choice>
+                    <mc:Fallback>
+                      <wp:positionV relativeFrom="page">
+                        <wp:posOffset>1788795</wp:posOffset>
+                      </wp:positionV>
+                    </mc:Fallback>
+                  </mc:AlternateContent>
+                  <wp:extent cx="819150" cy="433705"/>
+                  <wp:effectExtent l="0" t="0" r="1905" b="4445"/>
+                  <wp:wrapNone/>
+                  <wp:docPr id="3" name="Прямоугольник 3"/>
+                  <wp:cNvGraphicFramePr>
+                    <a:graphicFrameLocks xmlns:a="http://schemas.openxmlformats.org/drawingml/2006/main"/>
+                  </wp:cNvGraphicFramePr>
+                  <a:graphic xmlns:a="http://schemas.openxmlformats.org/drawingml/2006/main">
+                    <a:graphicData uri="http://schemas.microsoft.com/office/word/2010/wordprocessingShape">
+                      <wps:wsp>
+                        <wps:cNvSpPr>
+                          <a:spLocks noChangeArrowheads="1"/>
+                        </wps:cNvSpPr>
+                        <wps:spPr bwMode="auto">
+                          <a:xfrm>
+                            <a:off x="0" y="0"/>
+                            <a:ext cx="819150" cy="433705"/>
+                          </a:xfrm>
+                          <a:prstGeom prst="rect">
+                            <a:avLst/>
+                          </a:prstGeom>
+                          <a:solidFill>
+                            <a:srgbClr val="FFFFFF"/>
+                          </a:solidFill>
+                          <a:ln>
+                            <a:noFill/>
+                          </a:ln>
+                          <a:extLst>
+                            <a:ext uri="{91240B29-F687-4F45-9708-019B960494DF}">
+                              <a14:hiddenLine xmlns:a14="http://schemas.microsoft.com/office/drawing/2010/main" w="9525">
+                                <a:solidFill>
+                                  <a:srgbClr val="000000"/>
+                                </a:solidFill>
+                                <a:miter lim="800000"/>
+                                <a:headEnd/>
+                                <a:tailEnd/>
+                              </a14:hiddenLine>
+                            </a:ext>
+                          </a:extLst>
+                        </wps:spPr>
+                        <wps:txbx>
+                          <w:txbxContent>
+                            <w:p>
+                              <w:pPr>
+                                <w:pBdr>
+                                  <w:top w:val="single" w:sz="4" w:space="1" w:color="D8D8D8" w:themeColor="background1" w:themeShade="D8"/>
+                                </w:pBdr>
+                              </w:pPr>
+                              <w:r>
+                                <w:t xml:space="preserve">Strona | </w:t>
+                              </w:r>
+                              <w:r>
+                                <w:fldChar w:fldCharType="begin"/>
+                              </w:r>
+                              <w:r>
+                                <w:instrText>PAGE   \* MERGEFORMAT</w:instrText>
+                              </w:r>
+                              <w:r>
+                                <w:fldChar w:fldCharType="separate"/>
+                              </w:r>
+                              <w:r>
+                                <w:t>2</w:t>
+                              </w:r>
+                              <w:r>
+                                <w:fldChar w:fldCharType="end"/>
+                              </w:r>
+                            </w:p>
+                          </w:txbxContent>
+                        </wps:txbx>
+                        <wps:bodyPr rot="0" vert="horz" wrap="square" lIns="0" tIns="45720" rIns="0" bIns="45720" anchor="t" anchorCtr="0" upright="1">
+                          <a:spAutoFit/>
+                        </wps:bodyPr>
+                      </wps:wsp>
+                    </a:graphicData>
+                  </a:graphic>
+                  <wp14:sizeRelH relativeFrom="rightMargin">
+                    <wp14:pctWidth>90000</wp14:pctWidth>
+                  </wp14:sizeRelH>
+                  <wp14:sizeRelV relativeFrom="page">
+                    <wp14:pctHeight>0</wp14:pctHeight>
+                  </wp14:sizeRelV>
+                </wp:anchor>
+              </w:drawing>
+            </mc:Choice>
+            <mc:Fallback>
+              <w:pict>
+                <v:rect w14:anchorId="7401E848" id="Прямоугольник 3" o:spid="_x0000_s1026" style="position:absolute;margin-left:13.3pt;margin-top:0;width:64.5pt;height:34.15pt;z-index:251659264;visibility:visible;mso-wrap-style:square;mso-width-percent:900;mso-height-percent:0;mso-top-percent:100;mso-wrap-distance-left:9pt;mso-wrap-distance-top:0;mso-wrap-distance-right:9pt;mso-wrap-distance-bottom:0;mso-position-horizontal:right;mso-position-horizontal-relative:right-margin-area;mso-position-vertical-relative:margin;mso-width-percent:900;mso-height-percent:0;mso-top-percent:100;mso-width-relative:right-margin-area;mso-height-relative:page;v-text-anchor:top" o:gfxdata="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" o:allowincell="f" stroked="f">
+                  <v:textbox style="mso-fit-shape-to-text:t" inset="0,,0">
+                    <w:txbxContent>
+                      <w:p>
+                        <w:pPr>
+                          <w:pBdr>
+                            <w:top w:val="single" w:sz="4" w:space="1" w:color="D8D8D8" w:themeColor="background1" w:themeShade="D8"/>
+                          </w:pBdr>
+                        </w:pPr>
+                        <w:r>
+                          <w:t xml:space="preserve">Strona | </w:t>
+                        </w:r>
+                        <w:r>
+                          <w:fldChar w:fldCharType="begin"/>
+                        </w:r>
+                        <w:r>
+                          <w:instrText>PAGE   \* MERGEFORMAT</w:instrText>
+                        </w:r>
+                        <w:r>
+                          <w:fldChar w:fldCharType="separate"/>
+                        </w:r>
+                        <w:r>
+                          <w:t>2</w:t>
+                        </w:r>
+                        <w:r>
+                          <w:fldChar w:fldCharType="end"/>
+                        </w:r>
+                      </w:p>
+                    </w:txbxContent>
+                  </v:textbox>
+                  <w10:wrap anchorx="margin" anchory="margin"/>
+                </v:rect>
+              </w:pict>
+            </mc:Fallback>
+          </mc:AlternateContent>
+        </w:r>
+      </w:p>
+    </w:sdtContent>
+  </w:sdt>
+</w:hdr>
 </file>
 
 <file path=word/styles.xml><?xml version="1.0" encoding="utf-8"?>
@@ -200,6 +551,7 @@
     <w:lsdException w:name="HTML Sample" w:semiHidden="1" w:unhideWhenUsed="1"/>
     <w:lsdException w:name="HTML Typewriter" w:semiHidden="1" w:unhideWhenUsed="1"/>
     <w:lsdException w:name="HTML Variable" w:semiHidden="1" w:unhideWhenUsed="1"/>
+    <w:lsdException w:name="Normal Table" w:semiHidden="1" w:unhideWhenUsed="1"/>
     <w:lsdException w:name="annotation subject" w:semiHidden="1" w:unhideWhenUsed="1"/>
     <w:lsdException w:name="No List" w:semiHidden="1" w:unhideWhenUsed="1"/>
     <w:lsdException w:name="Outline List 1" w:semiHidden="1" w:unhideWhenUsed="1"/>
@@ -246,8 +598,10 @@
     <w:lsdException w:name="Table Subtle 2" w:semiHidden="1" w:unhideWhenUsed="1"/>
     <w:lsdException w:name="Table Web 1" w:semiHidden="1" w:unhideWhenUsed="1"/>
     <w:lsdException w:name="Table Web 2" w:semiHidden="1" w:unhideWhenUsed="1"/>
+    <w:lsdException w:name="Table Web 3" w:semiHidden="1" w:unhideWhenUsed="1"/>
     <w:lsdException w:name="Balloon Text" w:semiHidden="1" w:unhideWhenUsed="1"/>
     <w:lsdException w:name="Table Grid" w:uiPriority="39"/>
+    <w:lsdException w:name="Table Theme" w:semiHidden="1" w:unhideWhenUsed="1"/>
     <w:lsdException w:name="Placeholder Text" w:semiHidden="1"/>
     <w:lsdException w:name="No Spacing" w:uiPriority="1" w:qFormat="1"/>
     <w:lsdException w:name="Light Shading" w:uiPriority="60"/>
@@ -499,6 +853,171 @@
     <w:uiPriority w:val="99"/>
     <w:semiHidden/>
     <w:unhideWhenUsed/>
+  </w:style>
+  <w:style w:type="character" w:styleId="a3">
+    <w:name w:val="Hyperlink"/>
+    <w:basedOn w:val="a0"/>
+    <w:uiPriority w:val="99"/>
+    <w:unhideWhenUsed/>
+    <w:rsid w:val="000F6E79"/>
+    <w:rPr>
+      <w:color w:val="0563C1" w:themeColor="hyperlink"/>
+      <w:u w:val="single"/>
+    </w:rPr>
+  </w:style>
+  <w:style w:type="character" w:styleId="a4">
+    <w:name w:val="Unresolved Mention"/>
+    <w:basedOn w:val="a0"/>
+    <w:uiPriority w:val="99"/>
+    <w:semiHidden/>
+    <w:unhideWhenUsed/>
+    <w:rsid w:val="000F6E79"/>
+    <w:rPr>
+      <w:color w:val="605E5C"/>
+      <w:shd w:val="clear" w:color="auto" w:fill="E1DFDD"/>
+    </w:rPr>
+  </w:style>
+  <w:style w:type="character" w:styleId="a5">
+    <w:name w:val="annotation reference"/>
+    <w:basedOn w:val="a0"/>
+    <w:uiPriority w:val="99"/>
+    <w:semiHidden/>
+    <w:unhideWhenUsed/>
+    <w:rsid w:val="000F6E79"/>
+    <w:rPr>
+      <w:sz w:val="16"/>
+      <w:szCs w:val="16"/>
+    </w:rPr>
+  </w:style>
+  <w:style w:type="paragraph" w:styleId="a6">
+    <w:name w:val="annotation text"/>
+    <w:basedOn w:val="a"/>
+    <w:link w:val="a7"/>
+    <w:uiPriority w:val="99"/>
+    <w:semiHidden/>
+    <w:unhideWhenUsed/>
+    <w:rsid w:val="000F6E79"/>
+    <w:pPr>
+      <w:spacing w:line="240" w:lineRule="auto"/>
+    </w:pPr>
+    <w:rPr>
+      <w:sz w:val="20"/>
+      <w:szCs w:val="20"/>
+    </w:rPr>
+  </w:style>
+  <w:style w:type="character" w:customStyle="1" w:styleId="a7">
+    <w:name w:val="Текст примечания Знак"/>
+    <w:basedOn w:val="a0"/>
+    <w:link w:val="a6"/>
+    <w:uiPriority w:val="99"/>
+    <w:semiHidden/>
+    <w:rsid w:val="000F6E79"/>
+    <w:rPr>
+      <w:sz w:val="20"/>
+      <w:szCs w:val="20"/>
+    </w:rPr>
+  </w:style>
+  <w:style w:type="paragraph" w:styleId="a8">
+    <w:name w:val="annotation subject"/>
+    <w:basedOn w:val="a6"/>
+    <w:next w:val="a6"/>
+    <w:link w:val="a9"/>
+    <w:uiPriority w:val="99"/>
+    <w:semiHidden/>
+    <w:unhideWhenUsed/>
+    <w:rsid w:val="000F6E79"/>
+    <w:rPr>
+      <w:b/>
+      <w:bCs/>
+    </w:rPr>
+  </w:style>
+  <w:style w:type="character" w:customStyle="1" w:styleId="a9">
+    <w:name w:val="Тема примечания Знак"/>
+    <w:basedOn w:val="a7"/>
+    <w:link w:val="a8"/>
+    <w:uiPriority w:val="99"/>
+    <w:semiHidden/>
+    <w:rsid w:val="000F6E79"/>
+    <w:rPr>
+      <w:b/>
+      <w:bCs/>
+      <w:sz w:val="20"/>
+      <w:szCs w:val="20"/>
+    </w:rPr>
+  </w:style>
+  <w:style w:type="paragraph" w:styleId="aa">
+    <w:name w:val="Balloon Text"/>
+    <w:basedOn w:val="a"/>
+    <w:link w:val="ab"/>
+    <w:uiPriority w:val="99"/>
+    <w:semiHidden/>
+    <w:unhideWhenUsed/>
+    <w:rsid w:val="000F6E79"/>
+    <w:pPr>
+      <w:spacing w:after="0" w:line="240" w:lineRule="auto"/>
+    </w:pPr>
+    <w:rPr>
+      <w:rFonts w:ascii="Segoe UI" w:hAnsi="Segoe UI" w:cs="Segoe UI"/>
+      <w:sz w:val="18"/>
+      <w:szCs w:val="18"/>
+    </w:rPr>
+  </w:style>
+  <w:style w:type="character" w:customStyle="1" w:styleId="ab">
+    <w:name w:val="Текст выноски Знак"/>
+    <w:basedOn w:val="a0"/>
+    <w:link w:val="aa"/>
+    <w:uiPriority w:val="99"/>
+    <w:semiHidden/>
+    <w:rsid w:val="000F6E79"/>
+    <w:rPr>
+      <w:rFonts w:ascii="Segoe UI" w:hAnsi="Segoe UI" w:cs="Segoe UI"/>
+      <w:sz w:val="18"/>
+      <w:szCs w:val="18"/>
+    </w:rPr>
+  </w:style>
+  <w:style w:type="paragraph" w:styleId="ac">
+    <w:name w:val="header"/>
+    <w:basedOn w:val="a"/>
+    <w:link w:val="ad"/>
+    <w:uiPriority w:val="99"/>
+    <w:unhideWhenUsed/>
+    <w:rsid w:val="000F6E79"/>
+    <w:pPr>
+      <w:tabs>
+        <w:tab w:val="center" w:pos="4536"/>
+        <w:tab w:val="right" w:pos="9072"/>
+      </w:tabs>
+      <w:spacing w:after="0" w:line="240" w:lineRule="auto"/>
+    </w:pPr>
+  </w:style>
+  <w:style w:type="character" w:customStyle="1" w:styleId="ad">
+    <w:name w:val="Верхний колонтитул Знак"/>
+    <w:basedOn w:val="a0"/>
+    <w:link w:val="ac"/>
+    <w:uiPriority w:val="99"/>
+    <w:rsid w:val="000F6E79"/>
+  </w:style>
+  <w:style w:type="paragraph" w:styleId="ae">
+    <w:name w:val="footer"/>
+    <w:basedOn w:val="a"/>
+    <w:link w:val="af"/>
+    <w:uiPriority w:val="99"/>
+    <w:unhideWhenUsed/>
+    <w:rsid w:val="000F6E79"/>
+    <w:pPr>
+      <w:tabs>
+        <w:tab w:val="center" w:pos="4536"/>
+        <w:tab w:val="right" w:pos="9072"/>
+      </w:tabs>
+      <w:spacing w:after="0" w:line="240" w:lineRule="auto"/>
+    </w:pPr>
+  </w:style>
+  <w:style w:type="character" w:customStyle="1" w:styleId="af">
+    <w:name w:val="Нижний колонтитул Знак"/>
+    <w:basedOn w:val="a0"/>
+    <w:link w:val="ae"/>
+    <w:uiPriority w:val="99"/>
+    <w:rsid w:val="000F6E79"/>
   </w:style>
 </w:styles>
 </file>

</xml_diff>